<commit_message>
Relatório concluído para a primeira meta
</commit_message>
<xml_diff>
--- a/Relatório POO.docx
+++ b/Relatório POO.docx
@@ -10,13 +10,13 @@
         <mc:AlternateContent>
           <mc:Choice Requires="wps">
             <w:drawing>
-              <wp:anchor distT="0" distB="0" distL="114300" distR="114300" simplePos="0" relativeHeight="251677696" behindDoc="0" locked="0" layoutInCell="1" allowOverlap="1" wp14:anchorId="55BE47E8" wp14:editId="596E4072">
+              <wp:anchor distT="0" distB="0" distL="114300" distR="114300" simplePos="0" relativeHeight="251677696" behindDoc="0" locked="0" layoutInCell="1" allowOverlap="1" wp14:anchorId="55BE47E8" wp14:editId="543F23DA">
                 <wp:simplePos x="0" y="0"/>
                 <wp:positionH relativeFrom="column">
                   <wp:posOffset>-603250</wp:posOffset>
                 </wp:positionH>
                 <wp:positionV relativeFrom="paragraph">
-                  <wp:posOffset>6596903</wp:posOffset>
+                  <wp:posOffset>6576492</wp:posOffset>
                 </wp:positionV>
                 <wp:extent cx="2635885" cy="291465"/>
                 <wp:effectExtent l="0" t="0" r="0" b="0"/>
@@ -87,7 +87,7 @@
                 <v:stroke joinstyle="miter"/>
                 <v:path gradientshapeok="t" o:connecttype="rect"/>
               </v:shapetype>
-              <v:shape id="Caixa de Texto 22" o:spid="_x0000_s1026" type="#_x0000_t202" style="position:absolute;margin-left:-47.5pt;margin-top:519.45pt;width:207.55pt;height:22.95pt;z-index:251677696;visibility:visible;mso-wrap-style:square;mso-width-percent:0;mso-height-percent:0;mso-wrap-distance-left:9pt;mso-wrap-distance-top:0;mso-wrap-distance-right:9pt;mso-wrap-distance-bottom:0;mso-position-horizontal:absolute;mso-position-horizontal-relative:text;mso-position-vertical:absolute;mso-position-vertical-relative:text;mso-width-percent:0;mso-height-percent:0;mso-width-relative:margin;mso-height-relative:margin;v-text-anchor:top" o:gfxdata="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" filled="f" stroked="f" strokeweight=".5pt">
+              <v:shape id="Caixa de Texto 22" o:spid="_x0000_s1026" type="#_x0000_t202" style="position:absolute;margin-left:-47.5pt;margin-top:517.85pt;width:207.55pt;height:22.95pt;z-index:251677696;visibility:visible;mso-wrap-style:square;mso-width-percent:0;mso-height-percent:0;mso-wrap-distance-left:9pt;mso-wrap-distance-top:0;mso-wrap-distance-right:9pt;mso-wrap-distance-bottom:0;mso-position-horizontal:absolute;mso-position-horizontal-relative:text;mso-position-vertical:absolute;mso-position-vertical-relative:text;mso-width-percent:0;mso-height-percent:0;mso-width-relative:margin;mso-height-relative:margin;v-text-anchor:top" o:gfxdata="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" filled="f" stroked="f" strokeweight=".5pt">
                 <v:textbox>
                   <w:txbxContent>
                     <w:p>
@@ -189,7 +189,7 @@
         </w:rPr>
       </w:pPr>
       <w:bookmarkStart w:id="0" w:name="_Toc69218222"/>
-      <w:bookmarkStart w:id="1" w:name="_Toc88599128"/>
+      <w:bookmarkStart w:id="1" w:name="_Toc88604066"/>
       <w:r>
         <w:rPr>
           <w:sz w:val="36"/>
@@ -259,7 +259,7 @@
             </w:rPr>
             <w:fldChar w:fldCharType="separate"/>
           </w:r>
-          <w:hyperlink w:anchor="_Toc88599128" w:history="1">
+          <w:hyperlink w:anchor="_Toc88604066" w:history="1">
             <w:r>
               <w:rPr>
                 <w:rStyle w:val="Hiperligao"/>
@@ -282,7 +282,7 @@
               <w:rPr>
                 <w:webHidden/>
               </w:rPr>
-              <w:instrText xml:space="preserve"> PAGEREF _Toc88599128 \h </w:instrText>
+              <w:instrText xml:space="preserve"> PAGEREF _Toc88604066 \h </w:instrText>
             </w:r>
             <w:r>
               <w:rPr>
@@ -319,7 +319,7 @@
               <w:lang w:eastAsia="pt-PT"/>
             </w:rPr>
           </w:pPr>
-          <w:hyperlink w:anchor="_Toc88599129" w:history="1">
+          <w:hyperlink w:anchor="_Toc88604067" w:history="1">
             <w:r>
               <w:rPr>
                 <w:rStyle w:val="Hiperligao"/>
@@ -342,7 +342,7 @@
               <w:rPr>
                 <w:webHidden/>
               </w:rPr>
-              <w:instrText xml:space="preserve"> PAGEREF _Toc88599129 \h </w:instrText>
+              <w:instrText xml:space="preserve"> PAGEREF _Toc88604067 \h </w:instrText>
             </w:r>
             <w:r>
               <w:rPr>
@@ -379,7 +379,7 @@
               <w:lang w:eastAsia="pt-PT"/>
             </w:rPr>
           </w:pPr>
-          <w:hyperlink w:anchor="_Toc88599130" w:history="1">
+          <w:hyperlink w:anchor="_Toc88604068" w:history="1">
             <w:r>
               <w:rPr>
                 <w:rStyle w:val="Hiperligao"/>
@@ -402,7 +402,7 @@
               <w:rPr>
                 <w:webHidden/>
               </w:rPr>
-              <w:instrText xml:space="preserve"> PAGEREF _Toc88599130 \h </w:instrText>
+              <w:instrText xml:space="preserve"> PAGEREF _Toc88604068 \h </w:instrText>
             </w:r>
             <w:r>
               <w:rPr>
@@ -439,7 +439,7 @@
               <w:lang w:eastAsia="pt-PT"/>
             </w:rPr>
           </w:pPr>
-          <w:hyperlink w:anchor="_Toc88599131" w:history="1">
+          <w:hyperlink w:anchor="_Toc88604069" w:history="1">
             <w:r>
               <w:rPr>
                 <w:rStyle w:val="Hiperligao"/>
@@ -462,7 +462,7 @@
               <w:rPr>
                 <w:webHidden/>
               </w:rPr>
-              <w:instrText xml:space="preserve"> PAGEREF _Toc88599131 \h </w:instrText>
+              <w:instrText xml:space="preserve"> PAGEREF _Toc88604069 \h </w:instrText>
             </w:r>
             <w:r>
               <w:rPr>
@@ -499,7 +499,7 @@
               <w:lang w:eastAsia="pt-PT"/>
             </w:rPr>
           </w:pPr>
-          <w:hyperlink w:anchor="_Toc88599132" w:history="1">
+          <w:hyperlink w:anchor="_Toc88604070" w:history="1">
             <w:r>
               <w:rPr>
                 <w:rStyle w:val="Hiperligao"/>
@@ -522,7 +522,7 @@
               <w:rPr>
                 <w:webHidden/>
               </w:rPr>
-              <w:instrText xml:space="preserve"> PAGEREF _Toc88599132 \h </w:instrText>
+              <w:instrText xml:space="preserve"> PAGEREF _Toc88604070 \h </w:instrText>
             </w:r>
             <w:r>
               <w:rPr>
@@ -559,7 +559,7 @@
               <w:lang w:eastAsia="pt-PT"/>
             </w:rPr>
           </w:pPr>
-          <w:hyperlink w:anchor="_Toc88599133" w:history="1">
+          <w:hyperlink w:anchor="_Toc88604071" w:history="1">
             <w:r>
               <w:rPr>
                 <w:rStyle w:val="Hiperligao"/>
@@ -582,7 +582,7 @@
               <w:rPr>
                 <w:webHidden/>
               </w:rPr>
-              <w:instrText xml:space="preserve"> PAGEREF _Toc88599133 \h </w:instrText>
+              <w:instrText xml:space="preserve"> PAGEREF _Toc88604071 \h </w:instrText>
             </w:r>
             <w:r>
               <w:rPr>
@@ -623,7 +623,7 @@
               <w:lang w:eastAsia="pt-PT"/>
             </w:rPr>
           </w:pPr>
-          <w:hyperlink w:anchor="_Toc88599134" w:history="1">
+          <w:hyperlink w:anchor="_Toc88604072" w:history="1">
             <w:r>
               <w:rPr>
                 <w:rStyle w:val="Hiperligao"/>
@@ -650,7 +650,7 @@
                 <w:noProof/>
                 <w:webHidden/>
               </w:rPr>
-              <w:instrText xml:space="preserve"> PAGEREF _Toc88599134 \h </w:instrText>
+              <w:instrText xml:space="preserve"> PAGEREF _Toc88604072 \h </w:instrText>
             </w:r>
             <w:r>
               <w:rPr>
@@ -695,7 +695,7 @@
               <w:lang w:eastAsia="pt-PT"/>
             </w:rPr>
           </w:pPr>
-          <w:hyperlink w:anchor="_Toc88599135" w:history="1">
+          <w:hyperlink w:anchor="_Toc88604073" w:history="1">
             <w:r>
               <w:rPr>
                 <w:rStyle w:val="Hiperligao"/>
@@ -722,7 +722,7 @@
                 <w:noProof/>
                 <w:webHidden/>
               </w:rPr>
-              <w:instrText xml:space="preserve"> PAGEREF _Toc88599135 \h </w:instrText>
+              <w:instrText xml:space="preserve"> PAGEREF _Toc88604073 \h </w:instrText>
             </w:r>
             <w:r>
               <w:rPr>
@@ -747,6 +747,66 @@
             <w:r>
               <w:rPr>
                 <w:noProof/>
+                <w:webHidden/>
+              </w:rPr>
+              <w:fldChar w:fldCharType="end"/>
+            </w:r>
+          </w:hyperlink>
+        </w:p>
+        <w:p>
+          <w:pPr>
+            <w:pStyle w:val="ndice2"/>
+            <w:rPr>
+              <w:rFonts w:eastAsiaTheme="minorEastAsia"/>
+              <w:sz w:val="24"/>
+              <w:szCs w:val="24"/>
+              <w:lang w:eastAsia="pt-PT"/>
+            </w:rPr>
+          </w:pPr>
+          <w:hyperlink w:anchor="_Toc88604074" w:history="1">
+            <w:r>
+              <w:rPr>
+                <w:rStyle w:val="Hiperligao"/>
+              </w:rPr>
+              <w:t>Funções</w:t>
+            </w:r>
+            <w:r>
+              <w:rPr>
+                <w:webHidden/>
+              </w:rPr>
+              <w:tab/>
+            </w:r>
+            <w:r>
+              <w:rPr>
+                <w:webHidden/>
+              </w:rPr>
+              <w:fldChar w:fldCharType="begin"/>
+            </w:r>
+            <w:r>
+              <w:rPr>
+                <w:webHidden/>
+              </w:rPr>
+              <w:instrText xml:space="preserve"> PAGEREF _Toc88604074 \h </w:instrText>
+            </w:r>
+            <w:r>
+              <w:rPr>
+                <w:webHidden/>
+              </w:rPr>
+            </w:r>
+            <w:r>
+              <w:rPr>
+                <w:webHidden/>
+              </w:rPr>
+              <w:fldChar w:fldCharType="separate"/>
+            </w:r>
+            <w:r>
+              <w:rPr>
+                <w:webHidden/>
+              </w:rPr>
+              <w:t>8</w:t>
+            </w:r>
+            <w:r>
+              <w:rPr>
                 <w:webHidden/>
               </w:rPr>
               <w:fldChar w:fldCharType="end"/>
@@ -767,13 +827,13 @@
               <w:lang w:eastAsia="pt-PT"/>
             </w:rPr>
           </w:pPr>
-          <w:hyperlink w:anchor="_Toc88599136" w:history="1">
+          <w:hyperlink w:anchor="_Toc88604075" w:history="1">
             <w:r>
               <w:rPr>
                 <w:rStyle w:val="Hiperligao"/>
                 <w:noProof/>
               </w:rPr>
-              <w:t>exec</w:t>
+              <w:t>initIlha</w:t>
             </w:r>
             <w:r>
               <w:rPr>
@@ -794,7 +854,7 @@
                 <w:noProof/>
                 <w:webHidden/>
               </w:rPr>
-              <w:instrText xml:space="preserve"> PAGEREF _Toc88599136 \h </w:instrText>
+              <w:instrText xml:space="preserve"> PAGEREF _Toc88604075 \h </w:instrText>
             </w:r>
             <w:r>
               <w:rPr>
@@ -839,13 +899,13 @@
               <w:lang w:eastAsia="pt-PT"/>
             </w:rPr>
           </w:pPr>
-          <w:hyperlink w:anchor="_Toc88599137" w:history="1">
+          <w:hyperlink w:anchor="_Toc88604076" w:history="1">
             <w:r>
               <w:rPr>
                 <w:rStyle w:val="Hiperligao"/>
                 <w:noProof/>
               </w:rPr>
-              <w:t>config</w:t>
+              <w:t>mostraIlha</w:t>
             </w:r>
             <w:r>
               <w:rPr>
@@ -866,7 +926,7 @@
                 <w:noProof/>
                 <w:webHidden/>
               </w:rPr>
-              <w:instrText xml:space="preserve"> PAGEREF _Toc88599137 \h </w:instrText>
+              <w:instrText xml:space="preserve"> PAGEREF _Toc88604076 \h </w:instrText>
             </w:r>
             <w:r>
               <w:rPr>
@@ -886,71 +946,11 @@
                 <w:noProof/>
                 <w:webHidden/>
               </w:rPr>
-              <w:t>8</w:t>
+              <w:t>9</w:t>
             </w:r>
             <w:r>
               <w:rPr>
                 <w:noProof/>
-                <w:webHidden/>
-              </w:rPr>
-              <w:fldChar w:fldCharType="end"/>
-            </w:r>
-          </w:hyperlink>
-        </w:p>
-        <w:p>
-          <w:pPr>
-            <w:pStyle w:val="ndice2"/>
-            <w:rPr>
-              <w:rFonts w:eastAsiaTheme="minorEastAsia"/>
-              <w:sz w:val="24"/>
-              <w:szCs w:val="24"/>
-              <w:lang w:eastAsia="pt-PT"/>
-            </w:rPr>
-          </w:pPr>
-          <w:hyperlink w:anchor="_Toc88599138" w:history="1">
-            <w:r>
-              <w:rPr>
-                <w:rStyle w:val="Hiperligao"/>
-              </w:rPr>
-              <w:t>Funções</w:t>
-            </w:r>
-            <w:r>
-              <w:rPr>
-                <w:webHidden/>
-              </w:rPr>
-              <w:tab/>
-            </w:r>
-            <w:r>
-              <w:rPr>
-                <w:webHidden/>
-              </w:rPr>
-              <w:fldChar w:fldCharType="begin"/>
-            </w:r>
-            <w:r>
-              <w:rPr>
-                <w:webHidden/>
-              </w:rPr>
-              <w:instrText xml:space="preserve"> PAGEREF _Toc88599138 \h </w:instrText>
-            </w:r>
-            <w:r>
-              <w:rPr>
-                <w:webHidden/>
-              </w:rPr>
-            </w:r>
-            <w:r>
-              <w:rPr>
-                <w:webHidden/>
-              </w:rPr>
-              <w:fldChar w:fldCharType="separate"/>
-            </w:r>
-            <w:r>
-              <w:rPr>
-                <w:webHidden/>
-              </w:rPr>
-              <w:t>9</w:t>
-            </w:r>
-            <w:r>
-              <w:rPr>
                 <w:webHidden/>
               </w:rPr>
               <w:fldChar w:fldCharType="end"/>
@@ -971,13 +971,13 @@
               <w:lang w:eastAsia="pt-PT"/>
             </w:rPr>
           </w:pPr>
-          <w:hyperlink w:anchor="_Toc88599139" w:history="1">
+          <w:hyperlink w:anchor="_Toc88604077" w:history="1">
             <w:r>
               <w:rPr>
                 <w:rStyle w:val="Hiperligao"/>
                 <w:noProof/>
               </w:rPr>
-              <w:t>mostraIlha</w:t>
+              <w:t>isNumber</w:t>
             </w:r>
             <w:r>
               <w:rPr>
@@ -998,7 +998,7 @@
                 <w:noProof/>
                 <w:webHidden/>
               </w:rPr>
-              <w:instrText xml:space="preserve"> PAGEREF _Toc88599139 \h </w:instrText>
+              <w:instrText xml:space="preserve"> PAGEREF _Toc88604077 \h </w:instrText>
             </w:r>
             <w:r>
               <w:rPr>
@@ -1043,13 +1043,13 @@
               <w:lang w:eastAsia="pt-PT"/>
             </w:rPr>
           </w:pPr>
-          <w:hyperlink w:anchor="_Toc88599140" w:history="1">
+          <w:hyperlink w:anchor="_Toc88604078" w:history="1">
             <w:r>
               <w:rPr>
                 <w:rStyle w:val="Hiperligao"/>
                 <w:noProof/>
               </w:rPr>
-              <w:t>isNumber</w:t>
+              <w:t>validaComando</w:t>
             </w:r>
             <w:r>
               <w:rPr>
@@ -1070,191 +1070,7 @@
                 <w:noProof/>
                 <w:webHidden/>
               </w:rPr>
-              <w:instrText xml:space="preserve"> PAGEREF _Toc88599140 \h </w:instrText>
-            </w:r>
-            <w:r>
-              <w:rPr>
-                <w:noProof/>
-                <w:webHidden/>
-              </w:rPr>
-            </w:r>
-            <w:r>
-              <w:rPr>
-                <w:noProof/>
-                <w:webHidden/>
-              </w:rPr>
-              <w:fldChar w:fldCharType="separate"/>
-            </w:r>
-            <w:r>
-              <w:rPr>
-                <w:noProof/>
-                <w:webHidden/>
-              </w:rPr>
-              <w:t>10</w:t>
-            </w:r>
-            <w:r>
-              <w:rPr>
-                <w:noProof/>
-                <w:webHidden/>
-              </w:rPr>
-              <w:fldChar w:fldCharType="end"/>
-            </w:r>
-          </w:hyperlink>
-        </w:p>
-        <w:p>
-          <w:pPr>
-            <w:pStyle w:val="ndice3"/>
-            <w:tabs>
-              <w:tab w:val="right" w:leader="dot" w:pos="8494"/>
-            </w:tabs>
-            <w:rPr>
-              <w:rFonts w:eastAsiaTheme="minorEastAsia"/>
-              <w:noProof/>
-              <w:sz w:val="24"/>
-              <w:szCs w:val="24"/>
-              <w:lang w:eastAsia="pt-PT"/>
-            </w:rPr>
-          </w:pPr>
-          <w:hyperlink w:anchor="_Toc88599141" w:history="1">
-            <w:r>
-              <w:rPr>
-                <w:rStyle w:val="Hiperligao"/>
-                <w:noProof/>
-              </w:rPr>
-              <w:drawing>
-                <wp:inline distT="0" distB="0" distL="0" distR="0" wp14:anchorId="77D91882" wp14:editId="5E8E2365">
-                  <wp:extent cx="2577830" cy="798157"/>
-                  <wp:effectExtent l="0" t="0" r="635" b="2540"/>
-                  <wp:docPr id="17" name="Imagem 17" descr="Uma imagem com texto&#10;&#10;Descrição gerada automaticamente"/>
-                  <wp:cNvGraphicFramePr>
-                    <a:graphicFrameLocks xmlns:a="http://schemas.openxmlformats.org/drawingml/2006/main" noChangeAspect="1"/>
-                  </wp:cNvGraphicFramePr>
-                  <a:graphic xmlns:a="http://schemas.openxmlformats.org/drawingml/2006/main">
-                    <a:graphicData uri="http://schemas.openxmlformats.org/drawingml/2006/picture">
-                      <pic:pic xmlns:pic="http://schemas.openxmlformats.org/drawingml/2006/picture">
-                        <pic:nvPicPr>
-                          <pic:cNvPr id="15" name="Imagem 15" descr="Uma imagem com texto&#10;&#10;Descrição gerada automaticamente"/>
-                          <pic:cNvPicPr/>
-                        </pic:nvPicPr>
-                        <pic:blipFill>
-                          <a:blip r:embed="rId9">
-                            <a:extLst>
-                              <a:ext uri="{28A0092B-C50C-407E-A947-70E740481C1C}">
-                                <a14:useLocalDpi xmlns:a14="http://schemas.microsoft.com/office/drawing/2010/main" val="0"/>
-                              </a:ext>
-                            </a:extLst>
-                          </a:blip>
-                          <a:stretch>
-                            <a:fillRect/>
-                          </a:stretch>
-                        </pic:blipFill>
-                        <pic:spPr>
-                          <a:xfrm>
-                            <a:off x="0" y="0"/>
-                            <a:ext cx="2593554" cy="803026"/>
-                          </a:xfrm>
-                          <a:prstGeom prst="rect">
-                            <a:avLst/>
-                          </a:prstGeom>
-                        </pic:spPr>
-                      </pic:pic>
-                    </a:graphicData>
-                  </a:graphic>
-                </wp:inline>
-              </w:drawing>
-            </w:r>
-            <w:r>
-              <w:rPr>
-                <w:noProof/>
-                <w:webHidden/>
-              </w:rPr>
-              <w:tab/>
-            </w:r>
-            <w:r>
-              <w:rPr>
-                <w:noProof/>
-                <w:webHidden/>
-              </w:rPr>
-              <w:fldChar w:fldCharType="begin"/>
-            </w:r>
-            <w:r>
-              <w:rPr>
-                <w:noProof/>
-                <w:webHidden/>
-              </w:rPr>
-              <w:instrText xml:space="preserve"> PAGEREF _Toc88599141 \h </w:instrText>
-            </w:r>
-            <w:r>
-              <w:rPr>
-                <w:noProof/>
-                <w:webHidden/>
-              </w:rPr>
-            </w:r>
-            <w:r>
-              <w:rPr>
-                <w:noProof/>
-                <w:webHidden/>
-              </w:rPr>
-              <w:fldChar w:fldCharType="separate"/>
-            </w:r>
-            <w:r>
-              <w:rPr>
-                <w:noProof/>
-                <w:webHidden/>
-              </w:rPr>
-              <w:t>10</w:t>
-            </w:r>
-            <w:r>
-              <w:rPr>
-                <w:noProof/>
-                <w:webHidden/>
-              </w:rPr>
-              <w:fldChar w:fldCharType="end"/>
-            </w:r>
-          </w:hyperlink>
-        </w:p>
-        <w:p>
-          <w:pPr>
-            <w:pStyle w:val="ndice3"/>
-            <w:tabs>
-              <w:tab w:val="right" w:leader="dot" w:pos="8494"/>
-            </w:tabs>
-            <w:rPr>
-              <w:rFonts w:eastAsiaTheme="minorEastAsia"/>
-              <w:noProof/>
-              <w:sz w:val="24"/>
-              <w:szCs w:val="24"/>
-              <w:lang w:eastAsia="pt-PT"/>
-            </w:rPr>
-          </w:pPr>
-          <w:hyperlink w:anchor="_Toc88599142" w:history="1">
-            <w:r>
-              <w:rPr>
-                <w:rStyle w:val="Hiperligao"/>
-                <w:noProof/>
-              </w:rPr>
-              <w:t>validaComando</w:t>
-            </w:r>
-            <w:r>
-              <w:rPr>
-                <w:noProof/>
-                <w:webHidden/>
-              </w:rPr>
-              <w:tab/>
-            </w:r>
-            <w:r>
-              <w:rPr>
-                <w:noProof/>
-                <w:webHidden/>
-              </w:rPr>
-              <w:fldChar w:fldCharType="begin"/>
-            </w:r>
-            <w:r>
-              <w:rPr>
-                <w:noProof/>
-                <w:webHidden/>
-              </w:rPr>
-              <w:instrText xml:space="preserve"> PAGEREF _Toc88599142 \h </w:instrText>
+              <w:instrText xml:space="preserve"> PAGEREF _Toc88604078 \h </w:instrText>
             </w:r>
             <w:r>
               <w:rPr>
@@ -1295,7 +1111,7 @@
               <w:lang w:eastAsia="pt-PT"/>
             </w:rPr>
           </w:pPr>
-          <w:hyperlink w:anchor="_Toc88599143" w:history="1">
+          <w:hyperlink w:anchor="_Toc88604079" w:history="1">
             <w:r>
               <w:rPr>
                 <w:rStyle w:val="Hiperligao"/>
@@ -1318,7 +1134,7 @@
               <w:rPr>
                 <w:webHidden/>
               </w:rPr>
-              <w:instrText xml:space="preserve"> PAGEREF _Toc88599143 \h </w:instrText>
+              <w:instrText xml:space="preserve"> PAGEREF _Toc88604079 \h </w:instrText>
             </w:r>
             <w:r>
               <w:rPr>
@@ -1384,7 +1200,7 @@
         <w:lastRenderedPageBreak/>
         <w:tab/>
       </w:r>
-      <w:bookmarkStart w:id="2" w:name="_Toc88599129"/>
+      <w:bookmarkStart w:id="2" w:name="_Toc88604067"/>
       <w:r>
         <w:t>Introdução</w:t>
       </w:r>
@@ -1494,7 +1310,7 @@
                     <pic:cNvPicPr/>
                   </pic:nvPicPr>
                   <pic:blipFill>
-                    <a:blip r:embed="rId10" cstate="print">
+                    <a:blip r:embed="rId9" cstate="print">
                       <a:extLst>
                         <a:ext uri="{28A0092B-C50C-407E-A947-70E740481C1C}">
                           <a14:useLocalDpi xmlns:a14="http://schemas.microsoft.com/office/drawing/2010/main" val="0"/>
@@ -1542,7 +1358,7 @@
       <w:pPr>
         <w:pStyle w:val="Ttulo1"/>
       </w:pPr>
-      <w:bookmarkStart w:id="3" w:name="_Toc88599130"/>
+      <w:bookmarkStart w:id="3" w:name="_Toc88604068"/>
       <w:r>
         <w:lastRenderedPageBreak/>
         <w:t>Implementação</w:t>
@@ -1558,13 +1374,18 @@
       <w:pPr>
         <w:pStyle w:val="Ttulo2"/>
       </w:pPr>
-      <w:bookmarkStart w:id="4" w:name="_Toc88599131"/>
+      <w:bookmarkStart w:id="4" w:name="_Estruturas_de_Dados"/>
+      <w:bookmarkStart w:id="5" w:name="_Toc88604069"/>
+      <w:bookmarkEnd w:id="4"/>
       <w:r>
         <w:t>Estruturas de Dados</w:t>
       </w:r>
-      <w:bookmarkEnd w:id="4"/>
-    </w:p>
-    <w:p>
+      <w:bookmarkEnd w:id="5"/>
+    </w:p>
+    <w:p>
+      <w:pPr>
+        <w:jc w:val="both"/>
+      </w:pPr>
       <w:r>
         <w:t xml:space="preserve">A estrutura de dados que foi utilizada para guardar os objetos </w:t>
       </w:r>
@@ -1582,6 +1403,9 @@
       </w:r>
     </w:p>
     <w:p>
+      <w:pPr>
+        <w:jc w:val="both"/>
+      </w:pPr>
       <w:r>
         <w:t xml:space="preserve">Para criar um vetor bidimensional utilizámos um vetor dentro de um vetor para podermos aceder aos objetos utilizando a notação </w:t>
       </w:r>
@@ -1620,7 +1444,7 @@
                     <pic:cNvPicPr/>
                   </pic:nvPicPr>
                   <pic:blipFill>
-                    <a:blip r:embed="rId11">
+                    <a:blip r:embed="rId10">
                       <a:extLst>
                         <a:ext uri="{28A0092B-C50C-407E-A947-70E740481C1C}">
                           <a14:useLocalDpi xmlns:a14="http://schemas.microsoft.com/office/drawing/2010/main" val="0"/>
@@ -1649,6 +1473,9 @@
     </w:p>
     <w:p/>
     <w:p>
+      <w:pPr>
+        <w:jc w:val="both"/>
+      </w:pPr>
       <w:r>
         <w:t>Foi necessário criar um vetor temporário para armazenar objetos da mesma coluna nesse vetor para posteriormente adicionarmos o vetor temporário ao vetor principal.</w:t>
       </w:r>
@@ -1682,7 +1509,7 @@
                     <pic:cNvPicPr/>
                   </pic:nvPicPr>
                   <pic:blipFill>
-                    <a:blip r:embed="rId12">
+                    <a:blip r:embed="rId11">
                       <a:extLst>
                         <a:ext uri="{28A0092B-C50C-407E-A947-70E740481C1C}">
                           <a14:useLocalDpi xmlns:a14="http://schemas.microsoft.com/office/drawing/2010/main" val="0"/>
@@ -1716,6 +1543,7 @@
     </w:p>
     <w:p>
       <w:pPr>
+        <w:jc w:val="both"/>
         <w:rPr>
           <w:rFonts w:asciiTheme="majorHAnsi" w:eastAsiaTheme="majorEastAsia" w:hAnsiTheme="majorHAnsi" w:cstheme="majorBidi"/>
           <w:color w:val="10AA02"/>
@@ -1745,12 +1573,12 @@
       <w:pPr>
         <w:pStyle w:val="Ttulo2"/>
       </w:pPr>
-      <w:bookmarkStart w:id="5" w:name="_Toc88599132"/>
+      <w:bookmarkStart w:id="6" w:name="_Toc88604070"/>
       <w:r>
         <w:lastRenderedPageBreak/>
         <w:t>Classes</w:t>
       </w:r>
-      <w:bookmarkEnd w:id="5"/>
+      <w:bookmarkEnd w:id="6"/>
       <w:r>
         <w:t xml:space="preserve"> </w:t>
       </w:r>
@@ -2277,7 +2105,7 @@
                     <pic:cNvPicPr/>
                   </pic:nvPicPr>
                   <pic:blipFill>
-                    <a:blip r:embed="rId13" cstate="print">
+                    <a:blip r:embed="rId12" cstate="print">
                       <a:extLst>
                         <a:ext uri="{28A0092B-C50C-407E-A947-70E740481C1C}">
                           <a14:useLocalDpi xmlns:a14="http://schemas.microsoft.com/office/drawing/2010/main" val="0"/>
@@ -2308,12 +2136,12 @@
       <w:pPr>
         <w:pStyle w:val="Ttulo2"/>
       </w:pPr>
-      <w:bookmarkStart w:id="6" w:name="_Toc88599133"/>
+      <w:bookmarkStart w:id="7" w:name="_Toc88604071"/>
       <w:r>
         <w:lastRenderedPageBreak/>
         <w:t>Comandos</w:t>
       </w:r>
-      <w:bookmarkEnd w:id="6"/>
+      <w:bookmarkEnd w:id="7"/>
     </w:p>
     <w:p>
       <w:pPr>
@@ -2368,12 +2196,12 @@
       <w:pPr>
         <w:pStyle w:val="Ttulo3"/>
       </w:pPr>
-      <w:bookmarkStart w:id="7" w:name="_Toc88599134"/>
+      <w:bookmarkStart w:id="8" w:name="_Toc88604072"/>
       <w:proofErr w:type="spellStart"/>
       <w:r>
         <w:t>cons</w:t>
       </w:r>
-      <w:bookmarkEnd w:id="7"/>
+      <w:bookmarkEnd w:id="8"/>
       <w:proofErr w:type="spellEnd"/>
     </w:p>
     <w:p>
@@ -2493,7 +2321,7 @@
                     <pic:cNvPicPr/>
                   </pic:nvPicPr>
                   <pic:blipFill>
-                    <a:blip r:embed="rId14" cstate="print">
+                    <a:blip r:embed="rId13" cstate="print">
                       <a:extLst>
                         <a:ext uri="{28A0092B-C50C-407E-A947-70E740481C1C}">
                           <a14:useLocalDpi xmlns:a14="http://schemas.microsoft.com/office/drawing/2010/main" val="0"/>
@@ -2546,7 +2374,7 @@
                     <pic:cNvPicPr/>
                   </pic:nvPicPr>
                   <pic:blipFill>
-                    <a:blip r:embed="rId15" cstate="print">
+                    <a:blip r:embed="rId14" cstate="print">
                       <a:extLst>
                         <a:ext uri="{28A0092B-C50C-407E-A947-70E740481C1C}">
                           <a14:useLocalDpi xmlns:a14="http://schemas.microsoft.com/office/drawing/2010/main" val="0"/>
@@ -2592,13 +2420,13 @@
       <w:pPr>
         <w:pStyle w:val="Ttulo3"/>
       </w:pPr>
-      <w:bookmarkStart w:id="8" w:name="_Toc88599135"/>
+      <w:bookmarkStart w:id="9" w:name="_Toc88604073"/>
       <w:proofErr w:type="spellStart"/>
       <w:r>
         <w:lastRenderedPageBreak/>
         <w:t>cont</w:t>
       </w:r>
-      <w:bookmarkEnd w:id="8"/>
+      <w:bookmarkEnd w:id="9"/>
       <w:proofErr w:type="spellEnd"/>
     </w:p>
     <w:p>
@@ -2739,7 +2567,7 @@
                     <pic:cNvPicPr/>
                   </pic:nvPicPr>
                   <pic:blipFill>
-                    <a:blip r:embed="rId16">
+                    <a:blip r:embed="rId15">
                       <a:extLst>
                         <a:ext uri="{28A0092B-C50C-407E-A947-70E740481C1C}">
                           <a14:useLocalDpi xmlns:a14="http://schemas.microsoft.com/office/drawing/2010/main" val="0"/>
@@ -2799,7 +2627,7 @@
                     <pic:cNvPicPr/>
                   </pic:nvPicPr>
                   <pic:blipFill>
-                    <a:blip r:embed="rId17" cstate="print">
+                    <a:blip r:embed="rId16" cstate="print">
                       <a:extLst>
                         <a:ext uri="{28A0092B-C50C-407E-A947-70E740481C1C}">
                           <a14:useLocalDpi xmlns:a14="http://schemas.microsoft.com/office/drawing/2010/main" val="0"/>
@@ -2856,12 +2684,12 @@
       <w:pPr>
         <w:pStyle w:val="Ttulo2"/>
       </w:pPr>
-      <w:bookmarkStart w:id="9" w:name="_Toc88599138"/>
+      <w:bookmarkStart w:id="10" w:name="_Toc88604074"/>
       <w:r>
         <w:lastRenderedPageBreak/>
         <w:t>Funções</w:t>
       </w:r>
-      <w:bookmarkEnd w:id="9"/>
+      <w:bookmarkEnd w:id="10"/>
     </w:p>
     <w:p>
       <w:pPr>
@@ -3069,12 +2897,313 @@
       <w:pPr>
         <w:pStyle w:val="Ttulo3"/>
       </w:pPr>
-      <w:bookmarkStart w:id="10" w:name="_Toc88599139"/>
+      <w:bookmarkStart w:id="11" w:name="_Toc88604075"/>
       <w:proofErr w:type="spellStart"/>
       <w:r>
+        <w:t>initIlha</w:t>
+      </w:r>
+      <w:bookmarkEnd w:id="11"/>
+      <w:proofErr w:type="spellEnd"/>
+    </w:p>
+    <w:p>
+      <w:pPr>
+        <w:jc w:val="both"/>
+      </w:pPr>
+      <w:r>
+        <w:t>Para inicializar a ilha temos uma função que recebe como parâmetros: a referência para um vetor bidimensional e o número de linhas e de colunas da ilha.</w:t>
+      </w:r>
+    </w:p>
+    <w:p>
+      <w:pPr>
+        <w:jc w:val="both"/>
+      </w:pPr>
+      <w:r>
+        <w:t xml:space="preserve">Com os parâmetros todos na posse da função fazemos um ciclo para adicionar os objetos ao vetor (como foi explicado no tópico </w:t>
+      </w:r>
+      <w:hyperlink w:anchor="_Estruturas_de_Dados" w:history="1">
+        <w:r>
+          <w:rPr>
+            <w:rStyle w:val="Hiperligao"/>
+          </w:rPr>
+          <w:t>Estruturas de Dados</w:t>
+        </w:r>
+      </w:hyperlink>
+      <w:r>
+        <w:t>).</w:t>
+      </w:r>
+    </w:p>
+    <w:p>
+      <w:pPr>
+        <w:jc w:val="both"/>
+      </w:pPr>
+      <w:r>
+        <w:t xml:space="preserve">De seguida, é necessário atribuir tipos de zonas aos objetos de forma aleatória e </w:t>
+      </w:r>
+      <w:proofErr w:type="gramStart"/>
+      <w:r>
+        <w:t>de maneira a que</w:t>
+      </w:r>
+      <w:proofErr w:type="gramEnd"/>
+      <w:r>
+        <w:t xml:space="preserve"> as zonas sejam distribuídas aproximadamente com a mesma frequência. Para isto criamos um vetor de suporte para armazenar as zonas que vão ser atribuídas</w:t>
+      </w:r>
+      <w:r>
+        <w:t xml:space="preserve"> posteriormente. O primeiro ciclo ignora o facto de </w:t>
+      </w:r>
+      <w:proofErr w:type="gramStart"/>
+      <w:r>
+        <w:t>haverem</w:t>
+      </w:r>
+      <w:proofErr w:type="gramEnd"/>
+      <w:r>
+        <w:t xml:space="preserve"> objetos aos quais não vai ser atribuído nenhum tipo de zona, no segundo ciclo isto vai ser endereçado.</w:t>
+      </w:r>
+    </w:p>
+    <w:p>
+      <w:pPr>
+        <w:jc w:val="both"/>
+      </w:pPr>
+      <w:r>
+        <w:t xml:space="preserve">Utilizamos a função </w:t>
+      </w:r>
+      <w:proofErr w:type="spellStart"/>
+      <w:r>
+        <w:rPr>
+          <w:color w:val="10AA02"/>
+        </w:rPr>
+        <w:t>random_suffle</w:t>
+      </w:r>
+      <w:proofErr w:type="spellEnd"/>
+      <w:r>
+        <w:t xml:space="preserve"> para misturar todos os elementos dentro do vetor.</w:t>
+      </w:r>
+    </w:p>
+    <w:p>
+      <w:pPr>
+        <w:jc w:val="both"/>
+      </w:pPr>
+    </w:p>
+    <w:p>
+      <w:pPr>
+        <w:jc w:val="both"/>
+      </w:pPr>
+    </w:p>
+    <w:p>
+      <w:pPr>
+        <w:jc w:val="center"/>
+      </w:pPr>
+      <w:r>
+        <w:rPr>
+          <w:rFonts w:asciiTheme="majorHAnsi" w:eastAsiaTheme="majorEastAsia" w:hAnsiTheme="majorHAnsi" w:cstheme="majorBidi"/>
+          <w:noProof/>
+          <w:color w:val="10AA02"/>
+        </w:rPr>
+        <w:drawing>
+          <wp:inline distT="0" distB="0" distL="0" distR="0" wp14:anchorId="32321BB7" wp14:editId="53604503">
+            <wp:extent cx="2702392" cy="1108413"/>
+            <wp:effectExtent l="0" t="0" r="3175" b="0"/>
+            <wp:docPr id="23" name="Imagem 23" descr="Uma imagem com texto&#10;&#10;Descrição gerada automaticamente"/>
+            <wp:cNvGraphicFramePr>
+              <a:graphicFrameLocks xmlns:a="http://schemas.openxmlformats.org/drawingml/2006/main" noChangeAspect="1"/>
+            </wp:cNvGraphicFramePr>
+            <a:graphic xmlns:a="http://schemas.openxmlformats.org/drawingml/2006/main">
+              <a:graphicData uri="http://schemas.openxmlformats.org/drawingml/2006/picture">
+                <pic:pic xmlns:pic="http://schemas.openxmlformats.org/drawingml/2006/picture">
+                  <pic:nvPicPr>
+                    <pic:cNvPr id="23" name="Imagem 23" descr="Uma imagem com texto&#10;&#10;Descrição gerada automaticamente"/>
+                    <pic:cNvPicPr/>
+                  </pic:nvPicPr>
+                  <pic:blipFill>
+                    <a:blip r:embed="rId17" cstate="print">
+                      <a:extLst>
+                        <a:ext uri="{28A0092B-C50C-407E-A947-70E740481C1C}">
+                          <a14:useLocalDpi xmlns:a14="http://schemas.microsoft.com/office/drawing/2010/main" val="0"/>
+                        </a:ext>
+                      </a:extLst>
+                    </a:blip>
+                    <a:stretch>
+                      <a:fillRect/>
+                    </a:stretch>
+                  </pic:blipFill>
+                  <pic:spPr>
+                    <a:xfrm>
+                      <a:off x="0" y="0"/>
+                      <a:ext cx="2734409" cy="1121545"/>
+                    </a:xfrm>
+                    <a:prstGeom prst="rect">
+                      <a:avLst/>
+                    </a:prstGeom>
+                  </pic:spPr>
+                </pic:pic>
+              </a:graphicData>
+            </a:graphic>
+          </wp:inline>
+        </w:drawing>
+      </w:r>
+      <w:r>
+        <w:t xml:space="preserve"> </w:t>
+      </w:r>
+      <w:r>
+        <w:rPr>
+          <w:noProof/>
+        </w:rPr>
+        <w:drawing>
+          <wp:inline distT="0" distB="0" distL="0" distR="0" wp14:anchorId="20186D04" wp14:editId="79D6A902">
+            <wp:extent cx="2510514" cy="1108535"/>
+            <wp:effectExtent l="0" t="0" r="4445" b="0"/>
+            <wp:docPr id="24" name="Imagem 24" descr="Uma imagem com texto&#10;&#10;Descrição gerada automaticamente"/>
+            <wp:cNvGraphicFramePr>
+              <a:graphicFrameLocks xmlns:a="http://schemas.openxmlformats.org/drawingml/2006/main" noChangeAspect="1"/>
+            </wp:cNvGraphicFramePr>
+            <a:graphic xmlns:a="http://schemas.openxmlformats.org/drawingml/2006/main">
+              <a:graphicData uri="http://schemas.openxmlformats.org/drawingml/2006/picture">
+                <pic:pic xmlns:pic="http://schemas.openxmlformats.org/drawingml/2006/picture">
+                  <pic:nvPicPr>
+                    <pic:cNvPr id="24" name="Imagem 24" descr="Uma imagem com texto&#10;&#10;Descrição gerada automaticamente"/>
+                    <pic:cNvPicPr/>
+                  </pic:nvPicPr>
+                  <pic:blipFill>
+                    <a:blip r:embed="rId18" cstate="print">
+                      <a:extLst>
+                        <a:ext uri="{28A0092B-C50C-407E-A947-70E740481C1C}">
+                          <a14:useLocalDpi xmlns:a14="http://schemas.microsoft.com/office/drawing/2010/main" val="0"/>
+                        </a:ext>
+                      </a:extLst>
+                    </a:blip>
+                    <a:stretch>
+                      <a:fillRect/>
+                    </a:stretch>
+                  </pic:blipFill>
+                  <pic:spPr>
+                    <a:xfrm>
+                      <a:off x="0" y="0"/>
+                      <a:ext cx="2569283" cy="1134485"/>
+                    </a:xfrm>
+                    <a:prstGeom prst="rect">
+                      <a:avLst/>
+                    </a:prstGeom>
+                  </pic:spPr>
+                </pic:pic>
+              </a:graphicData>
+            </a:graphic>
+          </wp:inline>
+        </w:drawing>
+      </w:r>
+    </w:p>
+    <w:p>
+      <w:pPr>
+        <w:jc w:val="center"/>
+      </w:pPr>
+    </w:p>
+    <w:p>
+      <w:pPr>
+        <w:jc w:val="center"/>
+      </w:pPr>
+    </w:p>
+    <w:p>
+      <w:pPr>
+        <w:jc w:val="both"/>
+      </w:pPr>
+      <w:r>
+        <w:t xml:space="preserve">Na imagem da direita estão os ciclos </w:t>
+      </w:r>
+      <w:r>
+        <w:rPr>
+          <w:color w:val="10AA02"/>
+        </w:rPr>
+        <w:t xml:space="preserve">for </w:t>
+      </w:r>
+      <w:r>
+        <w:t xml:space="preserve">que tratam de atribuir zonas aos objetos contidos no vetor com os objetos que representam as zonas. São definidos os valores iniciais para cada zona e no </w:t>
+      </w:r>
+      <w:proofErr w:type="spellStart"/>
+      <w:r>
+        <w:rPr>
+          <w:color w:val="10AA02"/>
+        </w:rPr>
+        <w:t>if</w:t>
+      </w:r>
+      <w:proofErr w:type="spellEnd"/>
+      <w:r>
+        <w:rPr>
+          <w:color w:val="10AA02"/>
+        </w:rPr>
+        <w:t>...</w:t>
+      </w:r>
+      <w:proofErr w:type="spellStart"/>
+      <w:r>
+        <w:rPr>
+          <w:color w:val="10AA02"/>
+        </w:rPr>
+        <w:t>else</w:t>
+      </w:r>
+      <w:proofErr w:type="spellEnd"/>
+      <w:r>
+        <w:rPr>
+          <w:color w:val="10AA02"/>
+        </w:rPr>
+        <w:t>...</w:t>
+      </w:r>
+      <w:r>
+        <w:rPr>
+          <w:color w:val="10AA02"/>
+        </w:rPr>
+        <w:t xml:space="preserve"> </w:t>
+      </w:r>
+      <w:r>
+        <w:t xml:space="preserve">as zonas que ainda não têm um tipo de zona definido vão finalmente ganhar uma zona aleatória escolhida do vetor que armazena as zonas possíveis utilizando a função </w:t>
+      </w:r>
+      <w:r>
+        <w:rPr>
+          <w:color w:val="10AA02"/>
+        </w:rPr>
+        <w:t>rand</w:t>
+      </w:r>
+      <w:r>
+        <w:t>.</w:t>
+      </w:r>
+    </w:p>
+    <w:p>
+      <w:pPr>
+        <w:jc w:val="both"/>
+      </w:pPr>
+    </w:p>
+    <w:p>
+      <w:pPr>
+        <w:jc w:val="both"/>
+      </w:pPr>
+      <w:r>
+        <w:t>A função retorna o vetor bidimensional que foi passado como parâmetro para a função só que já com os objetos todos inseridos com os valores iniciais definidos e com as zonas aleatoriamente escolhidas.</w:t>
+      </w:r>
+    </w:p>
+    <w:p>
+      <w:pPr>
+        <w:jc w:val="center"/>
+      </w:pPr>
+    </w:p>
+    <w:p>
+      <w:pPr>
+        <w:jc w:val="center"/>
+        <w:rPr>
+          <w:rFonts w:asciiTheme="majorHAnsi" w:eastAsiaTheme="majorEastAsia" w:hAnsiTheme="majorHAnsi" w:cstheme="majorBidi"/>
+          <w:color w:val="10AA02"/>
+        </w:rPr>
+      </w:pPr>
+      <w:r>
+        <w:br w:type="page"/>
+      </w:r>
+    </w:p>
+    <w:p>
+      <w:pPr>
+        <w:pStyle w:val="Ttulo3"/>
+      </w:pPr>
+      <w:bookmarkStart w:id="12" w:name="_Toc88604076"/>
+      <w:proofErr w:type="spellStart"/>
+      <w:r>
+        <w:lastRenderedPageBreak/>
         <w:t>mostraIlha</w:t>
       </w:r>
-      <w:bookmarkEnd w:id="10"/>
+      <w:bookmarkEnd w:id="12"/>
       <w:proofErr w:type="spellEnd"/>
     </w:p>
     <w:p>
@@ -3182,7 +3311,7 @@
                     <pic:cNvPicPr/>
                   </pic:nvPicPr>
                   <pic:blipFill>
-                    <a:blip r:embed="rId18">
+                    <a:blip r:embed="rId19">
                       <a:extLst>
                         <a:ext uri="{28A0092B-C50C-407E-A947-70E740481C1C}">
                           <a14:useLocalDpi xmlns:a14="http://schemas.microsoft.com/office/drawing/2010/main" val="0"/>
@@ -3231,7 +3360,7 @@
                     <pic:cNvPicPr/>
                   </pic:nvPicPr>
                   <pic:blipFill>
-                    <a:blip r:embed="rId19">
+                    <a:blip r:embed="rId20">
                       <a:extLst>
                         <a:ext uri="{28A0092B-C50C-407E-A947-70E740481C1C}">
                           <a14:useLocalDpi xmlns:a14="http://schemas.microsoft.com/office/drawing/2010/main" val="0"/>
@@ -3283,7 +3412,7 @@
                     <pic:cNvPicPr/>
                   </pic:nvPicPr>
                   <pic:blipFill>
-                    <a:blip r:embed="rId20">
+                    <a:blip r:embed="rId21">
                       <a:extLst>
                         <a:ext uri="{28A0092B-C50C-407E-A947-70E740481C1C}">
                           <a14:useLocalDpi xmlns:a14="http://schemas.microsoft.com/office/drawing/2010/main" val="0"/>
@@ -3339,7 +3468,7 @@
                     <pic:cNvPicPr/>
                   </pic:nvPicPr>
                   <pic:blipFill>
-                    <a:blip r:embed="rId21" cstate="print">
+                    <a:blip r:embed="rId22" cstate="print">
                       <a:extLst>
                         <a:ext uri="{28A0092B-C50C-407E-A947-70E740481C1C}">
                           <a14:useLocalDpi xmlns:a14="http://schemas.microsoft.com/office/drawing/2010/main" val="0"/>
@@ -3370,13 +3499,12 @@
       <w:pPr>
         <w:pStyle w:val="Ttulo3"/>
       </w:pPr>
-      <w:bookmarkStart w:id="11" w:name="_Toc88599140"/>
+      <w:bookmarkStart w:id="13" w:name="_Toc88604077"/>
       <w:proofErr w:type="spellStart"/>
       <w:r>
-        <w:lastRenderedPageBreak/>
         <w:t>isNumber</w:t>
       </w:r>
-      <w:bookmarkEnd w:id="11"/>
+      <w:bookmarkEnd w:id="13"/>
       <w:proofErr w:type="spellEnd"/>
     </w:p>
     <w:p>
@@ -3425,7 +3553,6 @@
       <w:pPr>
         <w:jc w:val="center"/>
       </w:pPr>
-      <w:bookmarkStart w:id="12" w:name="_Toc88599141"/>
       <w:r>
         <w:rPr>
           <w:noProof/>
@@ -3446,7 +3573,7 @@
                     <pic:cNvPicPr/>
                   </pic:nvPicPr>
                   <pic:blipFill>
-                    <a:blip r:embed="rId9">
+                    <a:blip r:embed="rId23">
                       <a:extLst>
                         <a:ext uri="{28A0092B-C50C-407E-A947-70E740481C1C}">
                           <a14:useLocalDpi xmlns:a14="http://schemas.microsoft.com/office/drawing/2010/main" val="0"/>
@@ -3472,7 +3599,6 @@
           </wp:inline>
         </w:drawing>
       </w:r>
-      <w:bookmarkEnd w:id="12"/>
     </w:p>
     <w:p/>
     <w:p>
@@ -3570,23 +3696,23 @@
         <w:t>.</w:t>
       </w:r>
     </w:p>
-    <w:p/>
-    <w:p/>
-    <w:p/>
-    <w:p/>
     <w:p>
       <w:pPr>
         <w:pStyle w:val="Ttulo3"/>
       </w:pPr>
-      <w:bookmarkStart w:id="13" w:name="_Toc88599142"/>
+      <w:bookmarkStart w:id="14" w:name="_Toc88604078"/>
       <w:proofErr w:type="spellStart"/>
       <w:r>
+        <w:lastRenderedPageBreak/>
         <w:t>validaComando</w:t>
       </w:r>
-      <w:bookmarkEnd w:id="13"/>
+      <w:bookmarkEnd w:id="14"/>
       <w:proofErr w:type="spellEnd"/>
     </w:p>
     <w:p>
+      <w:pPr>
+        <w:jc w:val="both"/>
+      </w:pPr>
       <w:r>
         <w:t xml:space="preserve">A função </w:t>
       </w:r>
@@ -3609,11 +3735,17 @@
       </w:r>
     </w:p>
     <w:p>
+      <w:pPr>
+        <w:jc w:val="both"/>
+      </w:pPr>
       <w:r>
         <w:t>A função começa com um mecanismo para separar as palavras por espaços. As palavras vão sendo adicionadas a um vetor que servirá como um vetor de argumentos que podem ser vistos pelo resto da função de modo a haver comparações pertinentes.</w:t>
       </w:r>
     </w:p>
     <w:p>
+      <w:pPr>
+        <w:jc w:val="both"/>
+      </w:pPr>
       <w:r>
         <w:t xml:space="preserve">Por exemplo, com o input: </w:t>
       </w:r>
@@ -3720,7 +3852,7 @@
                     <pic:cNvPicPr/>
                   </pic:nvPicPr>
                   <pic:blipFill>
-                    <a:blip r:embed="rId22">
+                    <a:blip r:embed="rId24">
                       <a:extLst>
                         <a:ext uri="{28A0092B-C50C-407E-A947-70E740481C1C}">
                           <a14:useLocalDpi xmlns:a14="http://schemas.microsoft.com/office/drawing/2010/main" val="0"/>
@@ -3766,7 +3898,7 @@
                     <pic:cNvPicPr/>
                   </pic:nvPicPr>
                   <pic:blipFill>
-                    <a:blip r:embed="rId23" cstate="print">
+                    <a:blip r:embed="rId25" cstate="print">
                       <a:extLst>
                         <a:ext uri="{28A0092B-C50C-407E-A947-70E740481C1C}">
                           <a14:useLocalDpi xmlns:a14="http://schemas.microsoft.com/office/drawing/2010/main" val="0"/>
@@ -3822,7 +3954,7 @@
                     <pic:cNvPicPr/>
                   </pic:nvPicPr>
                   <pic:blipFill>
-                    <a:blip r:embed="rId24">
+                    <a:blip r:embed="rId26">
                       <a:extLst>
                         <a:ext uri="{28A0092B-C50C-407E-A947-70E740481C1C}">
                           <a14:useLocalDpi xmlns:a14="http://schemas.microsoft.com/office/drawing/2010/main" val="0"/>
@@ -3856,6 +3988,7 @@
     </w:p>
     <w:p>
       <w:pPr>
+        <w:jc w:val="both"/>
         <w:rPr>
           <w:sz w:val="32"/>
           <w:szCs w:val="32"/>
@@ -3887,12 +4020,12 @@
           <w:szCs w:val="26"/>
         </w:rPr>
       </w:pPr>
-      <w:bookmarkStart w:id="14" w:name="_Toc88599143"/>
+      <w:bookmarkStart w:id="15" w:name="_Toc88604079"/>
       <w:r>
         <w:lastRenderedPageBreak/>
         <w:t>Conclusão</w:t>
       </w:r>
-      <w:bookmarkEnd w:id="14"/>
+      <w:bookmarkEnd w:id="15"/>
     </w:p>
     <w:p>
       <w:pPr>
@@ -3988,7 +4121,7 @@
                     </pic:cNvPicPr>
                   </pic:nvPicPr>
                   <pic:blipFill>
-                    <a:blip r:embed="rId25" cstate="print">
+                    <a:blip r:embed="rId27" cstate="print">
                       <a:extLst>
                         <a:ext uri="{28A0092B-C50C-407E-A947-70E740481C1C}">
                           <a14:useLocalDpi xmlns:a14="http://schemas.microsoft.com/office/drawing/2010/main" val="0"/>
@@ -4103,8 +4236,8 @@
     </w:p>
     <w:p/>
     <w:sectPr>
-      <w:headerReference w:type="default" r:id="rId26"/>
-      <w:footerReference w:type="default" r:id="rId27"/>
+      <w:headerReference w:type="default" r:id="rId28"/>
+      <w:footerReference w:type="default" r:id="rId29"/>
       <w:pgSz w:w="11906" w:h="16838"/>
       <w:pgMar w:top="1418" w:right="1701" w:bottom="1418" w:left="1701" w:header="771" w:footer="709" w:gutter="0"/>
       <w:cols w:space="708"/>
@@ -7481,6 +7614,18 @@
       <w:color w:val="10AA02"/>
     </w:rPr>
   </w:style>
+  <w:style w:type="character" w:styleId="MenoNoResolvida">
+    <w:name w:val="Unresolved Mention"/>
+    <w:basedOn w:val="Tipodeletrapredefinidodopargrafo"/>
+    <w:uiPriority w:val="99"/>
+    <w:semiHidden/>
+    <w:unhideWhenUsed/>
+    <w:rsid w:val="009F5E9D"/>
+    <w:rPr>
+      <w:color w:val="605E5C"/>
+      <w:shd w:val="clear" w:color="auto" w:fill="E1DFDD"/>
+    </w:rPr>
+  </w:style>
 </w:styles>
 </file>
 

</xml_diff>